<commit_message>
Update File Program Logic
</commit_message>
<xml_diff>
--- a/Caderno de Anotações - Mód I.docx
+++ b/Caderno de Anotações - Mód I.docx
@@ -1,6 +1,6 @@
 
 <file path=word/document.xml><?xml version="1.0" encoding="utf-8"?>
-<w:document xmlns:wpc="http://schemas.microsoft.com/office/word/2010/wordprocessingCanvas" xmlns:cx="http://schemas.microsoft.com/office/drawing/2014/chartex" xmlns:cx1="http://schemas.microsoft.com/office/drawing/2015/9/8/chartex" xmlns:mc="http://schemas.openxmlformats.org/markup-compatibility/2006" xmlns:o="urn:schemas-microsoft-com:office:office" xmlns:r="http://schemas.openxmlformats.org/officeDocument/2006/relationships" xmlns:m="http://schemas.openxmlformats.org/officeDocument/2006/math" xmlns:v="urn:schemas-microsoft-com:vml" xmlns:wp14="http://schemas.microsoft.com/office/word/2010/wordprocessingDrawing" xmlns:wp="http://schemas.openxmlformats.org/drawingml/2006/wordprocessingDrawing" xmlns:w10="urn:schemas-microsoft-com:office:word" xmlns:w="http://schemas.openxmlformats.org/wordprocessingml/2006/main" xmlns:w14="http://schemas.microsoft.com/office/word/2010/wordml" xmlns:w15="http://schemas.microsoft.com/office/word/2012/wordml" xmlns:w16se="http://schemas.microsoft.com/office/word/2015/wordml/symex" xmlns:wpg="http://schemas.microsoft.com/office/word/2010/wordprocessingGroup" xmlns:wpi="http://schemas.microsoft.com/office/word/2010/wordprocessingInk" xmlns:wne="http://schemas.microsoft.com/office/word/2006/wordml" xmlns:wps="http://schemas.microsoft.com/office/word/2010/wordprocessingShape" mc:Ignorable="w14 w15 w16se wp14">
+<w:document xmlns:wpc="http://schemas.microsoft.com/office/word/2010/wordprocessingCanvas" xmlns:cx="http://schemas.microsoft.com/office/drawing/2014/chartex" xmlns:cx1="http://schemas.microsoft.com/office/drawing/2015/9/8/chartex" xmlns:cx2="http://schemas.microsoft.com/office/drawing/2015/10/21/chartex" xmlns:cx3="http://schemas.microsoft.com/office/drawing/2016/5/9/chartex" xmlns:cx4="http://schemas.microsoft.com/office/drawing/2016/5/10/chartex" xmlns:cx5="http://schemas.microsoft.com/office/drawing/2016/5/11/chartex" xmlns:cx6="http://schemas.microsoft.com/office/drawing/2016/5/12/chartex" xmlns:cx7="http://schemas.microsoft.com/office/drawing/2016/5/13/chartex" xmlns:cx8="http://schemas.microsoft.com/office/drawing/2016/5/14/chartex" xmlns:mc="http://schemas.openxmlformats.org/markup-compatibility/2006" xmlns:aink="http://schemas.microsoft.com/office/drawing/2016/ink" xmlns:am3d="http://schemas.microsoft.com/office/drawing/2017/model3d" xmlns:o="urn:schemas-microsoft-com:office:office" xmlns:r="http://schemas.openxmlformats.org/officeDocument/2006/relationships" xmlns:m="http://schemas.openxmlformats.org/officeDocument/2006/math" xmlns:v="urn:schemas-microsoft-com:vml" xmlns:wp14="http://schemas.microsoft.com/office/word/2010/wordprocessingDrawing" xmlns:wp="http://schemas.openxmlformats.org/drawingml/2006/wordprocessingDrawing" xmlns:w10="urn:schemas-microsoft-com:office:word" xmlns:w="http://schemas.openxmlformats.org/wordprocessingml/2006/main" xmlns:w14="http://schemas.microsoft.com/office/word/2010/wordml" xmlns:w15="http://schemas.microsoft.com/office/word/2012/wordml" xmlns:w16cex="http://schemas.microsoft.com/office/word/2018/wordml/cex" xmlns:w16cid="http://schemas.microsoft.com/office/word/2016/wordml/cid" xmlns:w16="http://schemas.microsoft.com/office/word/2018/wordml" xmlns:w16sdtdh="http://schemas.microsoft.com/office/word/2020/wordml/sdtdatahash" xmlns:w16se="http://schemas.microsoft.com/office/word/2015/wordml/symex" xmlns:wpg="http://schemas.microsoft.com/office/word/2010/wordprocessingGroup" xmlns:wpi="http://schemas.microsoft.com/office/word/2010/wordprocessingInk" xmlns:wne="http://schemas.microsoft.com/office/word/2006/wordml" xmlns:wps="http://schemas.microsoft.com/office/word/2010/wordprocessingShape" mc:Ignorable="w14 w15 w16se w16cid w16 w16cex w16sdtdh wp14">
   <w:body>
     <w:sdt>
       <w:sdtPr>
@@ -21,7 +21,7 @@
             <mc:AlternateContent>
               <mc:Choice Requires="wps">
                 <w:drawing>
-                  <wp:anchor distT="0" distB="0" distL="114300" distR="114300" simplePos="0" relativeHeight="251666432" behindDoc="0" locked="0" layoutInCell="1" allowOverlap="1" wp14:anchorId="51194F4F" wp14:editId="53047A04">
+                  <wp:anchor distT="0" distB="0" distL="114300" distR="114300" simplePos="0" relativeHeight="251666432" behindDoc="0" locked="0" layoutInCell="1" allowOverlap="1" wp14:anchorId="232B4348" wp14:editId="4DC0DEAC">
                     <wp:simplePos x="0" y="0"/>
                     <wp:positionH relativeFrom="column">
                       <wp:posOffset>2472690</wp:posOffset>
@@ -86,7 +86,29 @@
                                     <w:sz w:val="40"/>
                                     <w:szCs w:val="40"/>
                                   </w:rPr>
-                                  <w:t>Lógica – Algorítmos e Programação de Computadores</w:t>
+                                  <w:t xml:space="preserve">Lógica – </w:t>
+                                </w:r>
+                                <w:proofErr w:type="spellStart"/>
+                                <w:r>
+                                  <w:rPr>
+                                    <w:rFonts w:ascii="Franklin Gothic Medium" w:hAnsi="Franklin Gothic Medium"/>
+                                    <w:b/>
+                                    <w:color w:val="F4B083" w:themeColor="accent2" w:themeTint="99"/>
+                                    <w:sz w:val="40"/>
+                                    <w:szCs w:val="40"/>
+                                  </w:rPr>
+                                  <w:t>Algorítmos</w:t>
+                                </w:r>
+                                <w:proofErr w:type="spellEnd"/>
+                                <w:r>
+                                  <w:rPr>
+                                    <w:rFonts w:ascii="Franklin Gothic Medium" w:hAnsi="Franklin Gothic Medium"/>
+                                    <w:b/>
+                                    <w:color w:val="F4B083" w:themeColor="accent2" w:themeTint="99"/>
+                                    <w:sz w:val="40"/>
+                                    <w:szCs w:val="40"/>
+                                  </w:rPr>
+                                  <w:t xml:space="preserve"> e Programação de Computadores</w:t>
                                 </w:r>
                               </w:p>
                               <w:p>
@@ -226,7 +248,7 @@
             <mc:AlternateContent>
               <mc:Choice Requires="wps">
                 <w:drawing>
-                  <wp:anchor distT="0" distB="0" distL="114300" distR="114300" simplePos="0" relativeHeight="251664384" behindDoc="0" locked="0" layoutInCell="1" allowOverlap="1" wp14:anchorId="399F7684" wp14:editId="3592668B">
+                  <wp:anchor distT="0" distB="0" distL="114300" distR="114300" simplePos="0" relativeHeight="251664384" behindDoc="0" locked="0" layoutInCell="1" allowOverlap="1" wp14:anchorId="7B2B4B31" wp14:editId="46F0876B">
                     <wp:simplePos x="0" y="0"/>
                     <mc:AlternateContent>
                       <mc:Choice Requires="wp14">
@@ -350,7 +372,7 @@
             <mc:AlternateContent>
               <mc:Choice Requires="wps">
                 <w:drawing>
-                  <wp:anchor distT="0" distB="0" distL="114300" distR="114300" simplePos="0" relativeHeight="251663360" behindDoc="1" locked="0" layoutInCell="1" allowOverlap="1" wp14:anchorId="4C74AC00" wp14:editId="32F75D1C">
+                  <wp:anchor distT="0" distB="0" distL="114300" distR="114300" simplePos="0" relativeHeight="251663360" behindDoc="1" locked="0" layoutInCell="1" allowOverlap="1" wp14:anchorId="1487EE03" wp14:editId="3DC2B046">
                     <wp:simplePos x="0" y="0"/>
                     <wp:positionH relativeFrom="page">
                       <wp:align>center</wp:align>
@@ -417,10 +439,7 @@
                           </wps:style>
                           <wps:txbx>
                             <w:txbxContent>
-                              <w:p>
-                                <w:bookmarkStart w:id="0" w:name="_GoBack"/>
-                                <w:bookmarkEnd w:id="0"/>
-                              </w:p>
+                              <w:p/>
                             </w:txbxContent>
                           </wps:txbx>
                           <wps:bodyPr rot="0" spcFirstLastPara="0" vertOverflow="overflow" horzOverflow="overflow" vert="horz" wrap="square" lIns="274320" tIns="45720" rIns="274320" bIns="45720" numCol="1" spcCol="0" rtlCol="0" fromWordArt="0" anchor="ctr" anchorCtr="0" forceAA="0" compatLnSpc="1">
@@ -467,7 +486,7 @@
             <mc:AlternateContent>
               <mc:Choice Requires="wps">
                 <w:drawing>
-                  <wp:anchor distT="0" distB="0" distL="114300" distR="114300" simplePos="0" relativeHeight="251660288" behindDoc="0" locked="0" layoutInCell="1" allowOverlap="1" wp14:anchorId="56BBBE3B" wp14:editId="7B7DCD13">
+                  <wp:anchor distT="0" distB="0" distL="114300" distR="114300" simplePos="0" relativeHeight="251660288" behindDoc="0" locked="0" layoutInCell="1" allowOverlap="1" wp14:anchorId="70F13655" wp14:editId="70BE50F7">
                     <wp:simplePos x="0" y="0"/>
                     <mc:AlternateContent>
                       <mc:Choice Requires="wp14">
@@ -654,7 +673,7 @@
             <mc:AlternateContent>
               <mc:Choice Requires="wps">
                 <w:drawing>
-                  <wp:anchor distT="0" distB="0" distL="114300" distR="114300" simplePos="0" relativeHeight="251659264" behindDoc="0" locked="0" layoutInCell="1" allowOverlap="1" wp14:anchorId="24314478" wp14:editId="111C7F19">
+                  <wp:anchor distT="0" distB="0" distL="114300" distR="114300" simplePos="0" relativeHeight="251659264" behindDoc="0" locked="0" layoutInCell="1" allowOverlap="1" wp14:anchorId="5034F7C2" wp14:editId="1B11BA33">
                     <wp:simplePos x="0" y="0"/>
                     <mc:AlternateContent>
                       <mc:Choice Requires="wp14">
@@ -762,7 +781,7 @@
             <mc:AlternateContent>
               <mc:Choice Requires="wps">
                 <w:drawing>
-                  <wp:anchor distT="0" distB="0" distL="114300" distR="114300" simplePos="0" relativeHeight="251662336" behindDoc="0" locked="0" layoutInCell="1" allowOverlap="1" wp14:anchorId="0D448AD9" wp14:editId="198F531E">
+                  <wp:anchor distT="0" distB="0" distL="114300" distR="114300" simplePos="0" relativeHeight="251662336" behindDoc="0" locked="0" layoutInCell="1" allowOverlap="1" wp14:anchorId="1220FF83" wp14:editId="16F6F4EC">
                     <wp:simplePos x="0" y="0"/>
                     <mc:AlternateContent>
                       <mc:Choice Requires="wp14">
@@ -860,7 +879,7 @@
             <mc:AlternateContent>
               <mc:Choice Requires="wps">
                 <w:drawing>
-                  <wp:anchor distT="0" distB="0" distL="114300" distR="114300" simplePos="0" relativeHeight="251661312" behindDoc="0" locked="0" layoutInCell="1" allowOverlap="1" wp14:anchorId="2A7466CA" wp14:editId="4E981266">
+                  <wp:anchor distT="0" distB="0" distL="114300" distR="114300" simplePos="0" relativeHeight="251661312" behindDoc="0" locked="0" layoutInCell="1" allowOverlap="1" wp14:anchorId="1B1EBB48" wp14:editId="05037FD1">
                     <wp:simplePos x="0" y="0"/>
                     <mc:AlternateContent>
                       <mc:Choice Requires="wp14">
@@ -1724,7 +1743,27 @@
           <w:szCs w:val="22"/>
           <w:lang w:eastAsia="en-US"/>
         </w:rPr>
-        <w:t>Os argumentos analógicos e indutivos são satisfatórios e até convenientes em alguns casos, todavia nosso enfoque será na argumentação dedutiva ou nos silogismos, por exigir que num argumento a solidez seja uma condição necessária e suficiente para sua vali</w:t>
+        <w:t xml:space="preserve">Os argumentos analógicos e indutivos são satisfatórios e até convenientes em alguns casos, todavia nosso enfoque será na argumentação dedutiva ou nos silogismos, por exigir que </w:t>
+      </w:r>
+      <w:proofErr w:type="spellStart"/>
+      <w:r>
+        <w:rPr>
+          <w:rFonts w:asciiTheme="minorHAnsi" w:eastAsiaTheme="minorHAnsi" w:hAnsiTheme="minorHAnsi" w:cstheme="minorBidi"/>
+          <w:sz w:val="22"/>
+          <w:szCs w:val="22"/>
+          <w:lang w:eastAsia="en-US"/>
+        </w:rPr>
+        <w:t>num</w:t>
+      </w:r>
+      <w:proofErr w:type="spellEnd"/>
+      <w:r>
+        <w:rPr>
+          <w:rFonts w:asciiTheme="minorHAnsi" w:eastAsiaTheme="minorHAnsi" w:hAnsiTheme="minorHAnsi" w:cstheme="minorBidi"/>
+          <w:sz w:val="22"/>
+          <w:szCs w:val="22"/>
+          <w:lang w:eastAsia="en-US"/>
+        </w:rPr>
+        <w:t xml:space="preserve"> argumento a solidez seja uma condição necessária e suficiente para sua vali</w:t>
       </w:r>
       <w:r>
         <w:rPr>
@@ -1754,7 +1793,23 @@
           <w:sz w:val="24"/>
           <w:szCs w:val="24"/>
         </w:rPr>
-        <w:t>/Setença</w:t>
+        <w:t>/Se</w:t>
+      </w:r>
+      <w:r>
+        <w:rPr>
+          <w:b/>
+          <w:sz w:val="24"/>
+          <w:szCs w:val="24"/>
+        </w:rPr>
+        <w:t>n</w:t>
+      </w:r>
+      <w:r>
+        <w:rPr>
+          <w:b/>
+          <w:sz w:val="24"/>
+          <w:szCs w:val="24"/>
+        </w:rPr>
+        <w:t>tença</w:t>
       </w:r>
       <w:r>
         <w:t>:</w:t>
@@ -1778,10 +1833,36 @@
         <w:rPr>
           <w:highlight w:val="yellow"/>
         </w:rPr>
-        <w:t>É todo conjunto de palavras ou símbolos que exprimem uma idéia de sentido completo</w:t>
-      </w:r>
-      <w:r>
-        <w:t xml:space="preserve"> sendo, portanto, uma frase que afirmam ou negam fatos ou exprimem juízos que formamos a respeito de determinados entes. Com a idéia de proposição tem-se a pretensão de se julgar uma afirmação como sendo verdadeira (V) ou falsa (F) e é exatamente este critério que indica que tal idéia é de fato uma proposição. Esta valoração dada a uma proposição é chamada também de valor-lógico ou valor-verdade.</w:t>
+        <w:t xml:space="preserve">É todo conjunto de palavras ou símbolos que exprimem uma </w:t>
+      </w:r>
+      <w:proofErr w:type="spellStart"/>
+      <w:r>
+        <w:rPr>
+          <w:highlight w:val="yellow"/>
+        </w:rPr>
+        <w:t>idéia</w:t>
+      </w:r>
+      <w:proofErr w:type="spellEnd"/>
+      <w:r>
+        <w:rPr>
+          <w:highlight w:val="yellow"/>
+        </w:rPr>
+        <w:t xml:space="preserve"> de sentido completo</w:t>
+      </w:r>
+      <w:r>
+        <w:t xml:space="preserve"> sendo, portanto, uma frase que afirmam ou negam fatos ou exprimem juízos que formamos a respeito de determinados entes. Com a </w:t>
+      </w:r>
+      <w:r>
+        <w:t>ideia</w:t>
+      </w:r>
+      <w:r>
+        <w:t xml:space="preserve"> de proposição tem-se a pretensão de se julgar uma afirmação como sendo verdadeira (V) ou falsa (F) e é exatamente este critério que indica que tal </w:t>
+      </w:r>
+      <w:r>
+        <w:t>ideia</w:t>
+      </w:r>
+      <w:r>
+        <w:t xml:space="preserve"> é de fato uma proposição. Esta valoração dada a uma proposição é chamada também de valor-lógico ou valor-verdade.</w:t>
       </w:r>
     </w:p>
     <w:p>
@@ -1789,7 +1870,19 @@
         <w:spacing w:after="0"/>
       </w:pPr>
       <w:r>
-        <w:t>Exemplo de Prposições ou Setenças:</w:t>
+        <w:t xml:space="preserve">Exemplo de </w:t>
+      </w:r>
+      <w:r>
+        <w:t>Proposições</w:t>
+      </w:r>
+      <w:r>
+        <w:t xml:space="preserve"> ou </w:t>
+      </w:r>
+      <w:r>
+        <w:t>Sentenças</w:t>
+      </w:r>
+      <w:r>
+        <w:t>:</w:t>
       </w:r>
     </w:p>
     <w:p>
@@ -2068,7 +2161,25 @@
           <w:szCs w:val="22"/>
           <w:lang w:eastAsia="en-US"/>
         </w:rPr>
-        <w:t xml:space="preserve">, simplesmente porque eles são hipóteses iniciais. Isto é, não há mais nada a partir do que eles seguem lógicamente (em caso contrário eles seriam chamados teoremas). Em muitos contextos, </w:t>
+        <w:t xml:space="preserve">, simplesmente porque eles são hipóteses iniciais. Isto é, não há mais nada a partir do que eles seguem </w:t>
+      </w:r>
+      <w:r>
+        <w:rPr>
+          <w:rFonts w:asciiTheme="minorHAnsi" w:eastAsiaTheme="minorHAnsi" w:hAnsiTheme="minorHAnsi" w:cstheme="minorBidi"/>
+          <w:sz w:val="22"/>
+          <w:szCs w:val="22"/>
+          <w:lang w:eastAsia="en-US"/>
+        </w:rPr>
+        <w:t>logicamente</w:t>
+      </w:r>
+      <w:r>
+        <w:rPr>
+          <w:rFonts w:asciiTheme="minorHAnsi" w:eastAsiaTheme="minorHAnsi" w:hAnsiTheme="minorHAnsi" w:cstheme="minorBidi"/>
+          <w:sz w:val="22"/>
+          <w:szCs w:val="22"/>
+          <w:lang w:eastAsia="en-US"/>
+        </w:rPr>
+        <w:t xml:space="preserve"> (em caso contrário eles seriam chamados teoremas). Em muitos contextos, </w:t>
       </w:r>
       <w:r>
         <w:rPr>
@@ -2476,7 +2587,15 @@
         <w:t>símbolo ou palavra usado para conectar duas ou mais sentenças</w:t>
       </w:r>
       <w:r>
-        <w:t xml:space="preserve"> (tanto na linguagem formal quanto na linguagem natural) de uma maneira gramaticalmente válida, de modo que o sentido da sentença composta produzida dependa apenas das senteças originais.</w:t>
+        <w:t xml:space="preserve"> (tanto na linguagem formal quanto na linguagem natural) de uma maneira gramaticalmente válida, de modo que o sentido da sentença composta produzida dependa apenas das </w:t>
+      </w:r>
+      <w:proofErr w:type="spellStart"/>
+      <w:r>
+        <w:t>senteças</w:t>
+      </w:r>
+      <w:proofErr w:type="spellEnd"/>
+      <w:r>
+        <w:t xml:space="preserve"> originais.</w:t>
       </w:r>
     </w:p>
     <w:p>
@@ -2908,6 +3027,7 @@
         </w:rPr>
         <w:t xml:space="preserve"> </w:t>
       </w:r>
+      <w:proofErr w:type="spellStart"/>
       <w:r>
         <w:rPr>
           <w:rFonts w:cstheme="minorHAnsi"/>
@@ -2915,7 +3035,17 @@
           <w:i/>
           <w:color w:val="FF0000"/>
         </w:rPr>
-        <w:t>respctivamente nessa ordem</w:t>
+        <w:t>respctivamente</w:t>
+      </w:r>
+      <w:proofErr w:type="spellEnd"/>
+      <w:r>
+        <w:rPr>
+          <w:rFonts w:cstheme="minorHAnsi"/>
+          <w:b/>
+          <w:i/>
+          <w:color w:val="FF0000"/>
+        </w:rPr>
+        <w:t xml:space="preserve"> nessa ordem</w:t>
       </w:r>
       <w:r>
         <w:rPr>
@@ -3000,6 +3130,7 @@
         </w:rPr>
         <w:t xml:space="preserve"> </w:t>
       </w:r>
+      <w:proofErr w:type="spellStart"/>
       <w:r>
         <w:rPr>
           <w:rFonts w:cstheme="minorHAnsi"/>
@@ -3009,6 +3140,7 @@
         </w:rPr>
         <w:t>Bicondicional</w:t>
       </w:r>
+      <w:proofErr w:type="spellEnd"/>
       <w:r>
         <w:rPr>
           <w:rFonts w:cstheme="minorHAnsi"/>
@@ -3356,7 +3488,21 @@
         <w:rPr>
           <w:color w:val="FF0000"/>
         </w:rPr>
-        <w:t xml:space="preserve">A bicondicional( </w:t>
+        <w:t xml:space="preserve">A </w:t>
+      </w:r>
+      <w:proofErr w:type="spellStart"/>
+      <w:r>
+        <w:rPr>
+          <w:color w:val="FF0000"/>
+        </w:rPr>
+        <w:t>bicondicional</w:t>
+      </w:r>
+      <w:proofErr w:type="spellEnd"/>
+      <w:r>
+        <w:rPr>
+          <w:color w:val="FF0000"/>
+        </w:rPr>
+        <w:t xml:space="preserve">( </w:t>
       </w:r>
       <w:r>
         <w:rPr>
@@ -3390,7 +3536,35 @@
         <w:rPr>
           <w:color w:val="FF0000"/>
         </w:rPr>
-        <w:t xml:space="preserve">De acordo com a sequência apresentada acima, percebemos que a bicondicional é o operdor mais forte. </w:t>
+        <w:t xml:space="preserve">De acordo com a sequência apresentada acima, percebemos que a </w:t>
+      </w:r>
+      <w:proofErr w:type="spellStart"/>
+      <w:r>
+        <w:rPr>
+          <w:color w:val="FF0000"/>
+        </w:rPr>
+        <w:t>bicondicional</w:t>
+      </w:r>
+      <w:proofErr w:type="spellEnd"/>
+      <w:r>
+        <w:rPr>
+          <w:color w:val="FF0000"/>
+        </w:rPr>
+        <w:t xml:space="preserve"> é o </w:t>
+      </w:r>
+      <w:proofErr w:type="spellStart"/>
+      <w:r>
+        <w:rPr>
+          <w:color w:val="FF0000"/>
+        </w:rPr>
+        <w:t>operdor</w:t>
+      </w:r>
+      <w:proofErr w:type="spellEnd"/>
+      <w:r>
+        <w:rPr>
+          <w:color w:val="FF0000"/>
+        </w:rPr>
+        <w:t xml:space="preserve"> mais forte. </w:t>
       </w:r>
     </w:p>
     <w:p>
@@ -3426,8 +3600,18 @@
           <w:sz w:val="24"/>
           <w:szCs w:val="24"/>
         </w:rPr>
-        <w:t xml:space="preserve"> ou Tabela Veritativa</w:t>
-      </w:r>
+        <w:t xml:space="preserve"> ou Tabela </w:t>
+      </w:r>
+      <w:proofErr w:type="spellStart"/>
+      <w:r>
+        <w:rPr>
+          <w:b/>
+          <w:sz w:val="24"/>
+          <w:szCs w:val="24"/>
+        </w:rPr>
+        <w:t>Veritativa</w:t>
+      </w:r>
+      <w:proofErr w:type="spellEnd"/>
       <w:r>
         <w:rPr>
           <w:b/>
@@ -3691,7 +3875,7 @@
         </w:rPr>
         <w:lastRenderedPageBreak/>
         <w:drawing>
-          <wp:inline distT="0" distB="0" distL="0" distR="0" wp14:anchorId="0FB5DCF5" wp14:editId="1EDD4D79">
+          <wp:inline distT="0" distB="0" distL="0" distR="0" wp14:anchorId="724B336A" wp14:editId="4A005614">
             <wp:extent cx="5400040" cy="1541780"/>
             <wp:effectExtent l="0" t="0" r="0" b="1270"/>
             <wp:docPr id="1" name="Imagem 1"/>
@@ -3907,7 +4091,7 @@
           <w:lang w:eastAsia="pt-BR"/>
         </w:rPr>
         <w:drawing>
-          <wp:inline distT="0" distB="0" distL="0" distR="0" wp14:anchorId="1CBEAFBD" wp14:editId="23CC0457">
+          <wp:inline distT="0" distB="0" distL="0" distR="0" wp14:anchorId="09F31EC0" wp14:editId="4EEF6B4A">
             <wp:extent cx="5400040" cy="1532255"/>
             <wp:effectExtent l="0" t="0" r="0" b="0"/>
             <wp:docPr id="2" name="Imagem 2"/>
@@ -4078,7 +4262,31 @@
           <w:highlight w:val="cyan"/>
           <w:lang w:eastAsia="en-US"/>
         </w:rPr>
-        <w:t xml:space="preserve">S(p,q,r) = </w:t>
+        <w:t>S(</w:t>
+      </w:r>
+      <w:proofErr w:type="spellStart"/>
+      <w:r>
+        <w:rPr>
+          <w:rFonts w:asciiTheme="minorHAnsi" w:eastAsiaTheme="minorHAnsi" w:hAnsiTheme="minorHAnsi" w:cstheme="minorBidi"/>
+          <w:b/>
+          <w:sz w:val="22"/>
+          <w:szCs w:val="22"/>
+          <w:highlight w:val="cyan"/>
+          <w:lang w:eastAsia="en-US"/>
+        </w:rPr>
+        <w:t>p,q,r</w:t>
+      </w:r>
+      <w:proofErr w:type="spellEnd"/>
+      <w:r>
+        <w:rPr>
+          <w:rFonts w:asciiTheme="minorHAnsi" w:eastAsiaTheme="minorHAnsi" w:hAnsiTheme="minorHAnsi" w:cstheme="minorBidi"/>
+          <w:b/>
+          <w:sz w:val="22"/>
+          <w:szCs w:val="22"/>
+          <w:highlight w:val="cyan"/>
+          <w:lang w:eastAsia="en-US"/>
+        </w:rPr>
+        <w:t xml:space="preserve">) = </w:t>
       </w:r>
       <w:r>
         <w:rPr>
@@ -4220,7 +4428,7 @@
         </w:rPr>
         <w:lastRenderedPageBreak/>
         <w:drawing>
-          <wp:inline distT="0" distB="0" distL="0" distR="0" wp14:anchorId="30F6DCB1" wp14:editId="7894DFD3">
+          <wp:inline distT="0" distB="0" distL="0" distR="0" wp14:anchorId="51F3D0EB" wp14:editId="11A2BBD0">
             <wp:extent cx="5400040" cy="2751455"/>
             <wp:effectExtent l="0" t="0" r="0" b="0"/>
             <wp:docPr id="3" name="Imagem 3"/>
@@ -4324,7 +4532,15 @@
         </w:numPr>
       </w:pPr>
       <w:r>
-        <w:t>As letras que simbolizam as proposições (p,q,r,s,..)</w:t>
+        <w:t>As letras que simbolizam as proposições (</w:t>
+      </w:r>
+      <w:proofErr w:type="spellStart"/>
+      <w:r>
+        <w:t>p,q,r,s</w:t>
+      </w:r>
+      <w:proofErr w:type="spellEnd"/>
+      <w:r>
+        <w:t>,..)</w:t>
       </w:r>
     </w:p>
     <w:p>
@@ -4480,7 +4696,15 @@
         <w:t>⇔</w:t>
       </w:r>
       <w:r>
-        <w:t xml:space="preserve"> Q, esta representação significa que P equivale a Q ou P é equivalente a Q. a proposição P somente será equivalente a Q se a bicondicional P &amp;</w:t>
+        <w:t xml:space="preserve"> Q, esta representação significa que P equivale a Q ou P é equivalente a Q. a proposição P somente será equivalente a Q se a </w:t>
+      </w:r>
+      <w:proofErr w:type="spellStart"/>
+      <w:r>
+        <w:t>bicondicional</w:t>
+      </w:r>
+      <w:proofErr w:type="spellEnd"/>
+      <w:r>
+        <w:t xml:space="preserve"> P &amp;</w:t>
       </w:r>
       <w:r>
         <w:rPr>
@@ -4532,7 +4756,15 @@
         <w:t>⇔</w:t>
       </w:r>
       <w:r>
-        <w:t xml:space="preserve"> (~q → ~p) e constatemos se a mesma é uma tautologia, caso contrario as proposições compostas não são equivalentes.</w:t>
+        <w:t xml:space="preserve"> (~q → ~p) e constatemos se a mesma é uma tautologia, caso </w:t>
+      </w:r>
+      <w:proofErr w:type="spellStart"/>
+      <w:r>
+        <w:t>contrario</w:t>
+      </w:r>
+      <w:proofErr w:type="spellEnd"/>
+      <w:r>
+        <w:t xml:space="preserve"> as proposições compostas não são equivalentes.</w:t>
       </w:r>
     </w:p>
     <w:p>
@@ -4542,7 +4774,7 @@
           <w:lang w:eastAsia="pt-BR"/>
         </w:rPr>
         <w:drawing>
-          <wp:inline distT="0" distB="0" distL="0" distR="0" wp14:anchorId="0B053A97" wp14:editId="6B0C94C5">
+          <wp:inline distT="0" distB="0" distL="0" distR="0" wp14:anchorId="2B0BD861" wp14:editId="0078D576">
             <wp:extent cx="5400040" cy="1520825"/>
             <wp:effectExtent l="0" t="0" r="0" b="3175"/>
             <wp:docPr id="5" name="Imagem 5"/>
@@ -5494,14 +5726,50 @@
           <w:color w:val="242424"/>
           <w:lang w:eastAsia="pt-BR"/>
         </w:rPr>
-        <w:t> Aida estuda ou Aida dorme</w:t>
-      </w:r>
+        <w:t> </w:t>
+      </w:r>
+      <w:proofErr w:type="spellStart"/>
       <w:r>
         <w:rPr>
           <w:rFonts w:ascii="Arial" w:eastAsia="Times New Roman" w:hAnsi="Arial" w:cs="Arial"/>
           <w:color w:val="242424"/>
           <w:lang w:eastAsia="pt-BR"/>
         </w:rPr>
+        <w:t>Aida</w:t>
+      </w:r>
+      <w:proofErr w:type="spellEnd"/>
+      <w:r>
+        <w:rPr>
+          <w:rFonts w:ascii="Arial" w:eastAsia="Times New Roman" w:hAnsi="Arial" w:cs="Arial"/>
+          <w:color w:val="242424"/>
+          <w:lang w:eastAsia="pt-BR"/>
+        </w:rPr>
+        <w:t xml:space="preserve"> estuda ou </w:t>
+      </w:r>
+      <w:proofErr w:type="spellStart"/>
+      <w:r>
+        <w:rPr>
+          <w:rFonts w:ascii="Arial" w:eastAsia="Times New Roman" w:hAnsi="Arial" w:cs="Arial"/>
+          <w:color w:val="242424"/>
+          <w:lang w:eastAsia="pt-BR"/>
+        </w:rPr>
+        <w:t>Aida</w:t>
+      </w:r>
+      <w:proofErr w:type="spellEnd"/>
+      <w:r>
+        <w:rPr>
+          <w:rFonts w:ascii="Arial" w:eastAsia="Times New Roman" w:hAnsi="Arial" w:cs="Arial"/>
+          <w:color w:val="242424"/>
+          <w:lang w:eastAsia="pt-BR"/>
+        </w:rPr>
+        <w:t xml:space="preserve"> dorme</w:t>
+      </w:r>
+      <w:r>
+        <w:rPr>
+          <w:rFonts w:ascii="Arial" w:eastAsia="Times New Roman" w:hAnsi="Arial" w:cs="Arial"/>
+          <w:color w:val="242424"/>
+          <w:lang w:eastAsia="pt-BR"/>
+        </w:rPr>
         <w:br/>
       </w:r>
       <w:r>
@@ -5520,7 +5788,43 @@
           <w:color w:val="242424"/>
           <w:lang w:eastAsia="pt-BR"/>
         </w:rPr>
-        <w:t> Aida não estuda e Aida não dorme</w:t>
+        <w:t> </w:t>
+      </w:r>
+      <w:proofErr w:type="spellStart"/>
+      <w:r>
+        <w:rPr>
+          <w:rFonts w:ascii="Arial" w:eastAsia="Times New Roman" w:hAnsi="Arial" w:cs="Arial"/>
+          <w:color w:val="242424"/>
+          <w:lang w:eastAsia="pt-BR"/>
+        </w:rPr>
+        <w:t>Aida</w:t>
+      </w:r>
+      <w:proofErr w:type="spellEnd"/>
+      <w:r>
+        <w:rPr>
+          <w:rFonts w:ascii="Arial" w:eastAsia="Times New Roman" w:hAnsi="Arial" w:cs="Arial"/>
+          <w:color w:val="242424"/>
+          <w:lang w:eastAsia="pt-BR"/>
+        </w:rPr>
+        <w:t xml:space="preserve"> não estuda e </w:t>
+      </w:r>
+      <w:proofErr w:type="spellStart"/>
+      <w:r>
+        <w:rPr>
+          <w:rFonts w:ascii="Arial" w:eastAsia="Times New Roman" w:hAnsi="Arial" w:cs="Arial"/>
+          <w:color w:val="242424"/>
+          <w:lang w:eastAsia="pt-BR"/>
+        </w:rPr>
+        <w:t>Aida</w:t>
+      </w:r>
+      <w:proofErr w:type="spellEnd"/>
+      <w:r>
+        <w:rPr>
+          <w:rFonts w:ascii="Arial" w:eastAsia="Times New Roman" w:hAnsi="Arial" w:cs="Arial"/>
+          <w:color w:val="242424"/>
+          <w:lang w:eastAsia="pt-BR"/>
+        </w:rPr>
+        <w:t xml:space="preserve"> não dorme</w:t>
       </w:r>
     </w:p>
     <w:p>
@@ -5867,7 +6171,15 @@
         <w:ind w:firstLine="708"/>
       </w:pPr>
       <w:r>
-        <w:t>Um argumento é válido quando a conclusão é uma conseqüência obrigatória do rol de suas premissas.</w:t>
+        <w:t xml:space="preserve">Um argumento é válido quando a conclusão é uma </w:t>
+      </w:r>
+      <w:proofErr w:type="spellStart"/>
+      <w:r>
+        <w:t>conseqüência</w:t>
+      </w:r>
+      <w:proofErr w:type="spellEnd"/>
+      <w:r>
+        <w:t xml:space="preserve"> obrigatória do rol de suas premissas.</w:t>
       </w:r>
     </w:p>
     <w:p>
@@ -5910,7 +6222,15 @@
         <w:t>,</w:t>
       </w:r>
       <w:r>
-        <w:t xml:space="preserve"> PNe Q a conclusão, assim um argumento dedutivo é válido se </w:t>
+        <w:t> </w:t>
+      </w:r>
+      <w:proofErr w:type="spellStart"/>
+      <w:r>
+        <w:t>PNe</w:t>
+      </w:r>
+      <w:proofErr w:type="spellEnd"/>
+      <w:r>
+        <w:t xml:space="preserve"> Q a conclusão, assim um argumento dedutivo é válido se </w:t>
       </w:r>
       <w:r>
         <w:rPr>
@@ -6143,7 +6463,15 @@
         <w:spacing w:after="0"/>
       </w:pPr>
       <w:r>
-        <w:t>Mostraremos agora algumas estruturas que serão muito úteis para se realizar uma inferência corretamente de argumentos mais complexos, sendo todas elas facilmente comprovadas com o auxilio da tabela-verdade</w:t>
+        <w:t xml:space="preserve">Mostraremos agora algumas estruturas que serão muito úteis para se realizar uma inferência corretamente de argumentos mais complexos, sendo todas elas facilmente comprovadas com o </w:t>
+      </w:r>
+      <w:proofErr w:type="spellStart"/>
+      <w:r>
+        <w:t>auxilio</w:t>
+      </w:r>
+      <w:proofErr w:type="spellEnd"/>
+      <w:r>
+        <w:t xml:space="preserve"> da tabela-verdade</w:t>
       </w:r>
     </w:p>
     <w:p>
@@ -6164,7 +6492,23 @@
           <w:b/>
           <w:bCs/>
         </w:rPr>
-        <w:t>Modus Ponens (modo de afirmar afirmando - MP).</w:t>
+        <w:t xml:space="preserve">Modus </w:t>
+      </w:r>
+      <w:proofErr w:type="spellStart"/>
+      <w:r>
+        <w:rPr>
+          <w:b/>
+          <w:bCs/>
+        </w:rPr>
+        <w:t>Ponens</w:t>
+      </w:r>
+      <w:proofErr w:type="spellEnd"/>
+      <w:r>
+        <w:rPr>
+          <w:b/>
+          <w:bCs/>
+        </w:rPr>
+        <w:t xml:space="preserve"> (modo de afirmar afirmando - MP).</w:t>
       </w:r>
     </w:p>
     <w:p>
@@ -6184,7 +6528,23 @@
         <w:t>. A violação desta regra resulta numa falácia.</w:t>
       </w:r>
       <w:r>
-        <w:t xml:space="preserve"> Lembre-se de que na condiconal, a setença será falsa se tivermos (V e F) respectivamente nessa ordem. </w:t>
+        <w:t xml:space="preserve"> Lembre-se de que na </w:t>
+      </w:r>
+      <w:proofErr w:type="spellStart"/>
+      <w:r>
+        <w:t>condiconal</w:t>
+      </w:r>
+      <w:proofErr w:type="spellEnd"/>
+      <w:r>
+        <w:t xml:space="preserve">, a </w:t>
+      </w:r>
+      <w:proofErr w:type="spellStart"/>
+      <w:r>
+        <w:t>setença</w:t>
+      </w:r>
+      <w:proofErr w:type="spellEnd"/>
+      <w:r>
+        <w:t xml:space="preserve"> será falsa se tivermos (V e F) respectivamente nessa ordem. </w:t>
       </w:r>
     </w:p>
     <w:p>
@@ -6201,7 +6561,23 @@
           <w:b/>
           <w:bCs/>
         </w:rPr>
-        <w:t>Modus Tollens (modo de negar – MT).</w:t>
+        <w:t xml:space="preserve">Modus </w:t>
+      </w:r>
+      <w:proofErr w:type="spellStart"/>
+      <w:r>
+        <w:rPr>
+          <w:b/>
+          <w:bCs/>
+        </w:rPr>
+        <w:t>Tollens</w:t>
+      </w:r>
+      <w:proofErr w:type="spellEnd"/>
+      <w:r>
+        <w:rPr>
+          <w:b/>
+          <w:bCs/>
+        </w:rPr>
+        <w:t xml:space="preserve"> (modo de negar – MT).</w:t>
       </w:r>
       <w:r>
         <w:br/>
@@ -6211,10 +6587,32 @@
         <w:rPr>
           <w:highlight w:val="cyan"/>
         </w:rPr>
-        <w:t>se negarmos o conseqüente devemos pelos axiomas da condicional negar também o antecedente</w:t>
-      </w:r>
-      <w:r>
-        <w:t>. Essa regra é chamada de negação do conseqüente.</w:t>
+        <w:t xml:space="preserve">se negarmos o </w:t>
+      </w:r>
+      <w:proofErr w:type="spellStart"/>
+      <w:r>
+        <w:rPr>
+          <w:highlight w:val="cyan"/>
+        </w:rPr>
+        <w:t>conseqüente</w:t>
+      </w:r>
+      <w:proofErr w:type="spellEnd"/>
+      <w:r>
+        <w:rPr>
+          <w:highlight w:val="cyan"/>
+        </w:rPr>
+        <w:t xml:space="preserve"> devemos pelos axiomas da condicional negar também o antecedente</w:t>
+      </w:r>
+      <w:r>
+        <w:t xml:space="preserve">. Essa regra é chamada de negação do </w:t>
+      </w:r>
+      <w:proofErr w:type="spellStart"/>
+      <w:r>
+        <w:t>conseqüente</w:t>
+      </w:r>
+      <w:proofErr w:type="spellEnd"/>
+      <w:r>
+        <w:t>.</w:t>
       </w:r>
     </w:p>
     <w:p>
@@ -6282,7 +6680,23 @@
         <w:t>se “~p” for verdadeiro temos obrigatoriamente pelos axiomas da disjunção assumir que “q” é verdadeiro</w:t>
       </w:r>
       <w:r>
-        <w:t>. Esse tipo de argumento é historicamente conhecido como modus tollens ponens.</w:t>
+        <w:t xml:space="preserve">. Esse tipo de argumento é historicamente conhecido como modus </w:t>
+      </w:r>
+      <w:proofErr w:type="spellStart"/>
+      <w:r>
+        <w:t>tollens</w:t>
+      </w:r>
+      <w:proofErr w:type="spellEnd"/>
+      <w:r>
+        <w:t xml:space="preserve"> </w:t>
+      </w:r>
+      <w:proofErr w:type="spellStart"/>
+      <w:r>
+        <w:t>ponens</w:t>
+      </w:r>
+      <w:proofErr w:type="spellEnd"/>
+      <w:r>
+        <w:t>.</w:t>
       </w:r>
     </w:p>
     <w:p>
@@ -6304,7 +6718,7 @@
 </file>
 
 <file path=word/endnotes.xml><?xml version="1.0" encoding="utf-8"?>
-<w:endnotes xmlns:wpc="http://schemas.microsoft.com/office/word/2010/wordprocessingCanvas" xmlns:cx="http://schemas.microsoft.com/office/drawing/2014/chartex" xmlns:cx1="http://schemas.microsoft.com/office/drawing/2015/9/8/chartex" xmlns:mc="http://schemas.openxmlformats.org/markup-compatibility/2006" xmlns:o="urn:schemas-microsoft-com:office:office" xmlns:r="http://schemas.openxmlformats.org/officeDocument/2006/relationships" xmlns:m="http://schemas.openxmlformats.org/officeDocument/2006/math" xmlns:v="urn:schemas-microsoft-com:vml" xmlns:wp14="http://schemas.microsoft.com/office/word/2010/wordprocessingDrawing" xmlns:wp="http://schemas.openxmlformats.org/drawingml/2006/wordprocessingDrawing" xmlns:w10="urn:schemas-microsoft-com:office:word" xmlns:w="http://schemas.openxmlformats.org/wordprocessingml/2006/main" xmlns:w14="http://schemas.microsoft.com/office/word/2010/wordml" xmlns:w15="http://schemas.microsoft.com/office/word/2012/wordml" xmlns:w16se="http://schemas.microsoft.com/office/word/2015/wordml/symex" xmlns:wpg="http://schemas.microsoft.com/office/word/2010/wordprocessingGroup" xmlns:wpi="http://schemas.microsoft.com/office/word/2010/wordprocessingInk" xmlns:wne="http://schemas.microsoft.com/office/word/2006/wordml" xmlns:wps="http://schemas.microsoft.com/office/word/2010/wordprocessingShape" mc:Ignorable="w14 w15 w16se wp14">
+<w:endnotes xmlns:wpc="http://schemas.microsoft.com/office/word/2010/wordprocessingCanvas" xmlns:cx="http://schemas.microsoft.com/office/drawing/2014/chartex" xmlns:cx1="http://schemas.microsoft.com/office/drawing/2015/9/8/chartex" xmlns:cx2="http://schemas.microsoft.com/office/drawing/2015/10/21/chartex" xmlns:cx3="http://schemas.microsoft.com/office/drawing/2016/5/9/chartex" xmlns:cx4="http://schemas.microsoft.com/office/drawing/2016/5/10/chartex" xmlns:cx5="http://schemas.microsoft.com/office/drawing/2016/5/11/chartex" xmlns:cx6="http://schemas.microsoft.com/office/drawing/2016/5/12/chartex" xmlns:cx7="http://schemas.microsoft.com/office/drawing/2016/5/13/chartex" xmlns:cx8="http://schemas.microsoft.com/office/drawing/2016/5/14/chartex" xmlns:mc="http://schemas.openxmlformats.org/markup-compatibility/2006" xmlns:aink="http://schemas.microsoft.com/office/drawing/2016/ink" xmlns:am3d="http://schemas.microsoft.com/office/drawing/2017/model3d" xmlns:o="urn:schemas-microsoft-com:office:office" xmlns:r="http://schemas.openxmlformats.org/officeDocument/2006/relationships" xmlns:m="http://schemas.openxmlformats.org/officeDocument/2006/math" xmlns:v="urn:schemas-microsoft-com:vml" xmlns:wp14="http://schemas.microsoft.com/office/word/2010/wordprocessingDrawing" xmlns:wp="http://schemas.openxmlformats.org/drawingml/2006/wordprocessingDrawing" xmlns:w10="urn:schemas-microsoft-com:office:word" xmlns:w="http://schemas.openxmlformats.org/wordprocessingml/2006/main" xmlns:w14="http://schemas.microsoft.com/office/word/2010/wordml" xmlns:w15="http://schemas.microsoft.com/office/word/2012/wordml" xmlns:w16cex="http://schemas.microsoft.com/office/word/2018/wordml/cex" xmlns:w16cid="http://schemas.microsoft.com/office/word/2016/wordml/cid" xmlns:w16="http://schemas.microsoft.com/office/word/2018/wordml" xmlns:w16sdtdh="http://schemas.microsoft.com/office/word/2020/wordml/sdtdatahash" xmlns:w16se="http://schemas.microsoft.com/office/word/2015/wordml/symex" xmlns:wpg="http://schemas.microsoft.com/office/word/2010/wordprocessingGroup" xmlns:wpi="http://schemas.microsoft.com/office/word/2010/wordprocessingInk" xmlns:wne="http://schemas.microsoft.com/office/word/2006/wordml" xmlns:wps="http://schemas.microsoft.com/office/word/2010/wordprocessingShape" mc:Ignorable="w14 w15 w16se w16cid w16 w16cex w16sdtdh wp14">
   <w:endnote w:type="separator" w:id="-1">
     <w:p>
       <w:pPr>
@@ -6329,7 +6743,7 @@
 </file>
 
 <file path=word/footnotes.xml><?xml version="1.0" encoding="utf-8"?>
-<w:footnotes xmlns:wpc="http://schemas.microsoft.com/office/word/2010/wordprocessingCanvas" xmlns:cx="http://schemas.microsoft.com/office/drawing/2014/chartex" xmlns:cx1="http://schemas.microsoft.com/office/drawing/2015/9/8/chartex" xmlns:mc="http://schemas.openxmlformats.org/markup-compatibility/2006" xmlns:o="urn:schemas-microsoft-com:office:office" xmlns:r="http://schemas.openxmlformats.org/officeDocument/2006/relationships" xmlns:m="http://schemas.openxmlformats.org/officeDocument/2006/math" xmlns:v="urn:schemas-microsoft-com:vml" xmlns:wp14="http://schemas.microsoft.com/office/word/2010/wordprocessingDrawing" xmlns:wp="http://schemas.openxmlformats.org/drawingml/2006/wordprocessingDrawing" xmlns:w10="urn:schemas-microsoft-com:office:word" xmlns:w="http://schemas.openxmlformats.org/wordprocessingml/2006/main" xmlns:w14="http://schemas.microsoft.com/office/word/2010/wordml" xmlns:w15="http://schemas.microsoft.com/office/word/2012/wordml" xmlns:w16se="http://schemas.microsoft.com/office/word/2015/wordml/symex" xmlns:wpg="http://schemas.microsoft.com/office/word/2010/wordprocessingGroup" xmlns:wpi="http://schemas.microsoft.com/office/word/2010/wordprocessingInk" xmlns:wne="http://schemas.microsoft.com/office/word/2006/wordml" xmlns:wps="http://schemas.microsoft.com/office/word/2010/wordprocessingShape" mc:Ignorable="w14 w15 w16se wp14">
+<w:footnotes xmlns:wpc="http://schemas.microsoft.com/office/word/2010/wordprocessingCanvas" xmlns:cx="http://schemas.microsoft.com/office/drawing/2014/chartex" xmlns:cx1="http://schemas.microsoft.com/office/drawing/2015/9/8/chartex" xmlns:cx2="http://schemas.microsoft.com/office/drawing/2015/10/21/chartex" xmlns:cx3="http://schemas.microsoft.com/office/drawing/2016/5/9/chartex" xmlns:cx4="http://schemas.microsoft.com/office/drawing/2016/5/10/chartex" xmlns:cx5="http://schemas.microsoft.com/office/drawing/2016/5/11/chartex" xmlns:cx6="http://schemas.microsoft.com/office/drawing/2016/5/12/chartex" xmlns:cx7="http://schemas.microsoft.com/office/drawing/2016/5/13/chartex" xmlns:cx8="http://schemas.microsoft.com/office/drawing/2016/5/14/chartex" xmlns:mc="http://schemas.openxmlformats.org/markup-compatibility/2006" xmlns:aink="http://schemas.microsoft.com/office/drawing/2016/ink" xmlns:am3d="http://schemas.microsoft.com/office/drawing/2017/model3d" xmlns:o="urn:schemas-microsoft-com:office:office" xmlns:r="http://schemas.openxmlformats.org/officeDocument/2006/relationships" xmlns:m="http://schemas.openxmlformats.org/officeDocument/2006/math" xmlns:v="urn:schemas-microsoft-com:vml" xmlns:wp14="http://schemas.microsoft.com/office/word/2010/wordprocessingDrawing" xmlns:wp="http://schemas.openxmlformats.org/drawingml/2006/wordprocessingDrawing" xmlns:w10="urn:schemas-microsoft-com:office:word" xmlns:w="http://schemas.openxmlformats.org/wordprocessingml/2006/main" xmlns:w14="http://schemas.microsoft.com/office/word/2010/wordml" xmlns:w15="http://schemas.microsoft.com/office/word/2012/wordml" xmlns:w16cex="http://schemas.microsoft.com/office/word/2018/wordml/cex" xmlns:w16cid="http://schemas.microsoft.com/office/word/2016/wordml/cid" xmlns:w16="http://schemas.microsoft.com/office/word/2018/wordml" xmlns:w16sdtdh="http://schemas.microsoft.com/office/word/2020/wordml/sdtdatahash" xmlns:w16se="http://schemas.microsoft.com/office/word/2015/wordml/symex" xmlns:wpg="http://schemas.microsoft.com/office/word/2010/wordprocessingGroup" xmlns:wpi="http://schemas.microsoft.com/office/word/2010/wordprocessingInk" xmlns:wne="http://schemas.microsoft.com/office/word/2006/wordml" xmlns:wps="http://schemas.microsoft.com/office/word/2010/wordprocessingShape" mc:Ignorable="w14 w15 w16se w16cid w16 w16cex w16sdtdh wp14">
   <w:footnote w:type="separator" w:id="-1">
     <w:p>
       <w:pPr>
@@ -6354,7 +6768,7 @@
 </file>
 
 <file path=word/header1.xml><?xml version="1.0" encoding="utf-8"?>
-<w:hdr xmlns:wpc="http://schemas.microsoft.com/office/word/2010/wordprocessingCanvas" xmlns:cx="http://schemas.microsoft.com/office/drawing/2014/chartex" xmlns:cx1="http://schemas.microsoft.com/office/drawing/2015/9/8/chartex" xmlns:mc="http://schemas.openxmlformats.org/markup-compatibility/2006" xmlns:o="urn:schemas-microsoft-com:office:office" xmlns:r="http://schemas.openxmlformats.org/officeDocument/2006/relationships" xmlns:m="http://schemas.openxmlformats.org/officeDocument/2006/math" xmlns:v="urn:schemas-microsoft-com:vml" xmlns:wp14="http://schemas.microsoft.com/office/word/2010/wordprocessingDrawing" xmlns:wp="http://schemas.openxmlformats.org/drawingml/2006/wordprocessingDrawing" xmlns:w10="urn:schemas-microsoft-com:office:word" xmlns:w="http://schemas.openxmlformats.org/wordprocessingml/2006/main" xmlns:w14="http://schemas.microsoft.com/office/word/2010/wordml" xmlns:w15="http://schemas.microsoft.com/office/word/2012/wordml" xmlns:w16se="http://schemas.microsoft.com/office/word/2015/wordml/symex" xmlns:wpg="http://schemas.microsoft.com/office/word/2010/wordprocessingGroup" xmlns:wpi="http://schemas.microsoft.com/office/word/2010/wordprocessingInk" xmlns:wne="http://schemas.microsoft.com/office/word/2006/wordml" xmlns:wps="http://schemas.microsoft.com/office/word/2010/wordprocessingShape" mc:Ignorable="w14 w15 w16se wp14">
+<w:hdr xmlns:wpc="http://schemas.microsoft.com/office/word/2010/wordprocessingCanvas" xmlns:cx="http://schemas.microsoft.com/office/drawing/2014/chartex" xmlns:cx1="http://schemas.microsoft.com/office/drawing/2015/9/8/chartex" xmlns:cx2="http://schemas.microsoft.com/office/drawing/2015/10/21/chartex" xmlns:cx3="http://schemas.microsoft.com/office/drawing/2016/5/9/chartex" xmlns:cx4="http://schemas.microsoft.com/office/drawing/2016/5/10/chartex" xmlns:cx5="http://schemas.microsoft.com/office/drawing/2016/5/11/chartex" xmlns:cx6="http://schemas.microsoft.com/office/drawing/2016/5/12/chartex" xmlns:cx7="http://schemas.microsoft.com/office/drawing/2016/5/13/chartex" xmlns:cx8="http://schemas.microsoft.com/office/drawing/2016/5/14/chartex" xmlns:mc="http://schemas.openxmlformats.org/markup-compatibility/2006" xmlns:aink="http://schemas.microsoft.com/office/drawing/2016/ink" xmlns:am3d="http://schemas.microsoft.com/office/drawing/2017/model3d" xmlns:o="urn:schemas-microsoft-com:office:office" xmlns:r="http://schemas.openxmlformats.org/officeDocument/2006/relationships" xmlns:m="http://schemas.openxmlformats.org/officeDocument/2006/math" xmlns:v="urn:schemas-microsoft-com:vml" xmlns:wp14="http://schemas.microsoft.com/office/word/2010/wordprocessingDrawing" xmlns:wp="http://schemas.openxmlformats.org/drawingml/2006/wordprocessingDrawing" xmlns:w10="urn:schemas-microsoft-com:office:word" xmlns:w="http://schemas.openxmlformats.org/wordprocessingml/2006/main" xmlns:w14="http://schemas.microsoft.com/office/word/2010/wordml" xmlns:w15="http://schemas.microsoft.com/office/word/2012/wordml" xmlns:w16cex="http://schemas.microsoft.com/office/word/2018/wordml/cex" xmlns:w16cid="http://schemas.microsoft.com/office/word/2016/wordml/cid" xmlns:w16="http://schemas.microsoft.com/office/word/2018/wordml" xmlns:w16sdtdh="http://schemas.microsoft.com/office/word/2020/wordml/sdtdatahash" xmlns:w16se="http://schemas.microsoft.com/office/word/2015/wordml/symex" xmlns:wpg="http://schemas.microsoft.com/office/word/2010/wordprocessingGroup" xmlns:wpi="http://schemas.microsoft.com/office/word/2010/wordprocessingInk" xmlns:wne="http://schemas.microsoft.com/office/word/2006/wordml" xmlns:wps="http://schemas.microsoft.com/office/word/2010/wordprocessingShape" mc:Ignorable="w14 w15 w16se w16cid w16 w16cex w16sdtdh wp14">
   <w:p>
     <w:pPr>
       <w:pStyle w:val="Cabealho"/>
@@ -6373,7 +6787,27 @@
         <w:sz w:val="28"/>
         <w:szCs w:val="28"/>
       </w:rPr>
-      <w:t>Lógica – Algorítmos e Programação de Computadores</w:t>
+      <w:t xml:space="preserve">Lógica – </w:t>
+    </w:r>
+    <w:proofErr w:type="spellStart"/>
+    <w:r>
+      <w:rPr>
+        <w:rFonts w:ascii="Bahnschrift" w:hAnsi="Bahnschrift"/>
+        <w:b/>
+        <w:sz w:val="28"/>
+        <w:szCs w:val="28"/>
+      </w:rPr>
+      <w:t>Algorítmos</w:t>
+    </w:r>
+    <w:proofErr w:type="spellEnd"/>
+    <w:r>
+      <w:rPr>
+        <w:rFonts w:ascii="Bahnschrift" w:hAnsi="Bahnschrift"/>
+        <w:b/>
+        <w:sz w:val="28"/>
+        <w:szCs w:val="28"/>
+      </w:rPr>
+      <w:t xml:space="preserve"> e Programação de Computadores</w:t>
     </w:r>
   </w:p>
   <w:p>
@@ -6399,7 +6833,7 @@
 </file>
 
 <file path=word/numbering.xml><?xml version="1.0" encoding="utf-8"?>
-<w:numbering xmlns:wpc="http://schemas.microsoft.com/office/word/2010/wordprocessingCanvas" xmlns:cx="http://schemas.microsoft.com/office/drawing/2014/chartex" xmlns:cx1="http://schemas.microsoft.com/office/drawing/2015/9/8/chartex" xmlns:mc="http://schemas.openxmlformats.org/markup-compatibility/2006" xmlns:o="urn:schemas-microsoft-com:office:office" xmlns:r="http://schemas.openxmlformats.org/officeDocument/2006/relationships" xmlns:m="http://schemas.openxmlformats.org/officeDocument/2006/math" xmlns:v="urn:schemas-microsoft-com:vml" xmlns:wp14="http://schemas.microsoft.com/office/word/2010/wordprocessingDrawing" xmlns:wp="http://schemas.openxmlformats.org/drawingml/2006/wordprocessingDrawing" xmlns:w10="urn:schemas-microsoft-com:office:word" xmlns:w="http://schemas.openxmlformats.org/wordprocessingml/2006/main" xmlns:w14="http://schemas.microsoft.com/office/word/2010/wordml" xmlns:w15="http://schemas.microsoft.com/office/word/2012/wordml" xmlns:w16se="http://schemas.microsoft.com/office/word/2015/wordml/symex" xmlns:wpg="http://schemas.microsoft.com/office/word/2010/wordprocessingGroup" xmlns:wpi="http://schemas.microsoft.com/office/word/2010/wordprocessingInk" xmlns:wne="http://schemas.microsoft.com/office/word/2006/wordml" xmlns:wps="http://schemas.microsoft.com/office/word/2010/wordprocessingShape" mc:Ignorable="w14 w15 w16se wp14">
+<w:numbering xmlns:wpc="http://schemas.microsoft.com/office/word/2010/wordprocessingCanvas" xmlns:cx="http://schemas.microsoft.com/office/drawing/2014/chartex" xmlns:cx1="http://schemas.microsoft.com/office/drawing/2015/9/8/chartex" xmlns:cx2="http://schemas.microsoft.com/office/drawing/2015/10/21/chartex" xmlns:cx3="http://schemas.microsoft.com/office/drawing/2016/5/9/chartex" xmlns:cx4="http://schemas.microsoft.com/office/drawing/2016/5/10/chartex" xmlns:cx5="http://schemas.microsoft.com/office/drawing/2016/5/11/chartex" xmlns:cx6="http://schemas.microsoft.com/office/drawing/2016/5/12/chartex" xmlns:cx7="http://schemas.microsoft.com/office/drawing/2016/5/13/chartex" xmlns:cx8="http://schemas.microsoft.com/office/drawing/2016/5/14/chartex" xmlns:mc="http://schemas.openxmlformats.org/markup-compatibility/2006" xmlns:aink="http://schemas.microsoft.com/office/drawing/2016/ink" xmlns:am3d="http://schemas.microsoft.com/office/drawing/2017/model3d" xmlns:o="urn:schemas-microsoft-com:office:office" xmlns:r="http://schemas.openxmlformats.org/officeDocument/2006/relationships" xmlns:m="http://schemas.openxmlformats.org/officeDocument/2006/math" xmlns:v="urn:schemas-microsoft-com:vml" xmlns:wp14="http://schemas.microsoft.com/office/word/2010/wordprocessingDrawing" xmlns:wp="http://schemas.openxmlformats.org/drawingml/2006/wordprocessingDrawing" xmlns:w10="urn:schemas-microsoft-com:office:word" xmlns:w="http://schemas.openxmlformats.org/wordprocessingml/2006/main" xmlns:w14="http://schemas.microsoft.com/office/word/2010/wordml" xmlns:w15="http://schemas.microsoft.com/office/word/2012/wordml" xmlns:w16cex="http://schemas.microsoft.com/office/word/2018/wordml/cex" xmlns:w16cid="http://schemas.microsoft.com/office/word/2016/wordml/cid" xmlns:w16="http://schemas.microsoft.com/office/word/2018/wordml" xmlns:w16sdtdh="http://schemas.microsoft.com/office/word/2020/wordml/sdtdatahash" xmlns:w16se="http://schemas.microsoft.com/office/word/2015/wordml/symex" xmlns:wpg="http://schemas.microsoft.com/office/word/2010/wordprocessingGroup" xmlns:wpi="http://schemas.microsoft.com/office/word/2010/wordprocessingInk" xmlns:wne="http://schemas.microsoft.com/office/word/2006/wordml" xmlns:wps="http://schemas.microsoft.com/office/word/2010/wordprocessingShape" mc:Ignorable="w14 w15 w16se w16cid w16 w16cex w16sdtdh wp14">
   <w:abstractNum w:abstractNumId="0" w15:restartNumberingAfterBreak="0">
     <w:nsid w:val="00EE5EC7"/>
     <w:multiLevelType w:val="multilevel"/>
@@ -8351,7 +8785,7 @@
 </file>
 
 <file path=word/styles.xml><?xml version="1.0" encoding="utf-8"?>
-<w:styles xmlns:mc="http://schemas.openxmlformats.org/markup-compatibility/2006" xmlns:r="http://schemas.openxmlformats.org/officeDocument/2006/relationships" xmlns:w="http://schemas.openxmlformats.org/wordprocessingml/2006/main" xmlns:w14="http://schemas.microsoft.com/office/word/2010/wordml" xmlns:w15="http://schemas.microsoft.com/office/word/2012/wordml" xmlns:w16se="http://schemas.microsoft.com/office/word/2015/wordml/symex" mc:Ignorable="w14 w15 w16se">
+<w:styles xmlns:mc="http://schemas.openxmlformats.org/markup-compatibility/2006" xmlns:r="http://schemas.openxmlformats.org/officeDocument/2006/relationships" xmlns:w="http://schemas.openxmlformats.org/wordprocessingml/2006/main" xmlns:w14="http://schemas.microsoft.com/office/word/2010/wordml" xmlns:w15="http://schemas.microsoft.com/office/word/2012/wordml" xmlns:w16cex="http://schemas.microsoft.com/office/word/2018/wordml/cex" xmlns:w16cid="http://schemas.microsoft.com/office/word/2016/wordml/cid" xmlns:w16="http://schemas.microsoft.com/office/word/2018/wordml" xmlns:w16sdtdh="http://schemas.microsoft.com/office/word/2020/wordml/sdtdatahash" xmlns:w16se="http://schemas.microsoft.com/office/word/2015/wordml/symex" mc:Ignorable="w14 w15 w16se w16cid w16 w16cex w16sdtdh">
   <w:docDefaults>
     <w:rPrDefault>
       <w:rPr>
@@ -8367,7 +8801,7 @@
       </w:pPr>
     </w:pPrDefault>
   </w:docDefaults>
-  <w:latentStyles w:defLockedState="0" w:defUIPriority="99" w:defSemiHidden="0" w:defUnhideWhenUsed="0" w:defQFormat="0" w:count="371">
+  <w:latentStyles w:defLockedState="0" w:defUIPriority="99" w:defSemiHidden="0" w:defUnhideWhenUsed="0" w:defQFormat="0" w:count="376">
     <w:lsdException w:name="Normal" w:uiPriority="0" w:qFormat="1"/>
     <w:lsdException w:name="heading 1" w:uiPriority="9" w:qFormat="1"/>
     <w:lsdException w:name="heading 2" w:semiHidden="1" w:uiPriority="9" w:unhideWhenUsed="1" w:qFormat="1"/>
@@ -8473,7 +8907,6 @@
     <w:lsdException w:name="HTML Sample" w:semiHidden="1" w:unhideWhenUsed="1"/>
     <w:lsdException w:name="HTML Typewriter" w:semiHidden="1" w:unhideWhenUsed="1"/>
     <w:lsdException w:name="HTML Variable" w:semiHidden="1" w:unhideWhenUsed="1"/>
-    <w:lsdException w:name="Normal Table" w:semiHidden="1" w:unhideWhenUsed="1"/>
     <w:lsdException w:name="annotation subject" w:semiHidden="1" w:unhideWhenUsed="1"/>
     <w:lsdException w:name="No List" w:semiHidden="1" w:unhideWhenUsed="1"/>
     <w:lsdException w:name="Outline List 1" w:semiHidden="1" w:unhideWhenUsed="1"/>
@@ -8516,11 +8949,8 @@
     <w:lsdException w:name="Table Contemporary" w:semiHidden="1" w:unhideWhenUsed="1"/>
     <w:lsdException w:name="Table Elegant" w:semiHidden="1" w:unhideWhenUsed="1"/>
     <w:lsdException w:name="Table Professional" w:semiHidden="1" w:unhideWhenUsed="1"/>
-    <w:lsdException w:name="Table Subtle 1" w:semiHidden="1" w:unhideWhenUsed="1"/>
     <w:lsdException w:name="Table Subtle 2" w:semiHidden="1" w:unhideWhenUsed="1"/>
     <w:lsdException w:name="Table Web 1" w:semiHidden="1" w:unhideWhenUsed="1"/>
-    <w:lsdException w:name="Table Web 2" w:semiHidden="1" w:unhideWhenUsed="1"/>
-    <w:lsdException w:name="Table Web 3" w:semiHidden="1" w:unhideWhenUsed="1"/>
     <w:lsdException w:name="Balloon Text" w:semiHidden="1" w:unhideWhenUsed="1"/>
     <w:lsdException w:name="Table Grid" w:uiPriority="39"/>
     <w:lsdException w:name="Table Theme" w:semiHidden="1" w:unhideWhenUsed="1"/>
@@ -8739,6 +9169,11 @@
     <w:lsdException w:name="List Table 5 Dark Accent 6" w:uiPriority="50"/>
     <w:lsdException w:name="List Table 6 Colorful Accent 6" w:uiPriority="51"/>
     <w:lsdException w:name="List Table 7 Colorful Accent 6" w:uiPriority="52"/>
+    <w:lsdException w:name="Mention" w:semiHidden="1" w:unhideWhenUsed="1"/>
+    <w:lsdException w:name="Smart Hyperlink" w:semiHidden="1" w:unhideWhenUsed="1"/>
+    <w:lsdException w:name="Hashtag" w:semiHidden="1" w:unhideWhenUsed="1"/>
+    <w:lsdException w:name="Unresolved Mention" w:semiHidden="1" w:unhideWhenUsed="1"/>
+    <w:lsdException w:name="Smart Link" w:semiHidden="1" w:unhideWhenUsed="1"/>
   </w:latentStyles>
   <w:style w:type="paragraph" w:default="1" w:styleId="Normal">
     <w:name w:val="Normal"/>

</xml_diff>